<commit_message>
revised version of Lenel-reader-procedures and Training Manual, accommodating changes during summer 2020
</commit_message>
<xml_diff>
--- a/Lenel-reader-procedures.docx
+++ b/Lenel-reader-procedures.docx
@@ -1,6 +1,6 @@
 
 <file path=word/document.xml><?xml version="1.0" encoding="utf-8"?>
-<w:document xmlns:wpc="http://schemas.microsoft.com/office/word/2010/wordprocessingCanvas" xmlns:mc="http://schemas.openxmlformats.org/markup-compatibility/2006" xmlns:o="urn:schemas-microsoft-com:office:office" xmlns:r="http://schemas.openxmlformats.org/officeDocument/2006/relationships" xmlns:m="http://schemas.openxmlformats.org/officeDocument/2006/math" xmlns:v="urn:schemas-microsoft-com:vml" xmlns:wp14="http://schemas.microsoft.com/office/word/2010/wordprocessingDrawing" xmlns:wp="http://schemas.openxmlformats.org/drawingml/2006/wordprocessingDrawing" xmlns:w10="urn:schemas-microsoft-com:office:word" xmlns:w="http://schemas.openxmlformats.org/wordprocessingml/2006/main" xmlns:w14="http://schemas.microsoft.com/office/word/2010/wordml" xmlns:w15="http://schemas.microsoft.com/office/word/2012/wordml" xmlns:wpg="http://schemas.microsoft.com/office/word/2010/wordprocessingGroup" xmlns:wpi="http://schemas.microsoft.com/office/word/2010/wordprocessingInk" xmlns:wne="http://schemas.microsoft.com/office/word/2006/wordml" xmlns:wps="http://schemas.microsoft.com/office/word/2010/wordprocessingShape" mc:Ignorable="w14 w15 wp14">
+<w:document xmlns:wpc="http://schemas.microsoft.com/office/word/2010/wordprocessingCanvas" xmlns:cx="http://schemas.microsoft.com/office/drawing/2014/chartex" xmlns:cx1="http://schemas.microsoft.com/office/drawing/2015/9/8/chartex" xmlns:cx2="http://schemas.microsoft.com/office/drawing/2015/10/21/chartex" xmlns:cx3="http://schemas.microsoft.com/office/drawing/2016/5/9/chartex" xmlns:cx4="http://schemas.microsoft.com/office/drawing/2016/5/10/chartex" xmlns:cx5="http://schemas.microsoft.com/office/drawing/2016/5/11/chartex" xmlns:cx6="http://schemas.microsoft.com/office/drawing/2016/5/12/chartex" xmlns:cx7="http://schemas.microsoft.com/office/drawing/2016/5/13/chartex" xmlns:cx8="http://schemas.microsoft.com/office/drawing/2016/5/14/chartex" xmlns:mc="http://schemas.openxmlformats.org/markup-compatibility/2006" xmlns:aink="http://schemas.microsoft.com/office/drawing/2016/ink" xmlns:am3d="http://schemas.microsoft.com/office/drawing/2017/model3d" xmlns:o="urn:schemas-microsoft-com:office:office" xmlns:r="http://schemas.openxmlformats.org/officeDocument/2006/relationships" xmlns:m="http://schemas.openxmlformats.org/officeDocument/2006/math" xmlns:v="urn:schemas-microsoft-com:vml" xmlns:wp14="http://schemas.microsoft.com/office/word/2010/wordprocessingDrawing" xmlns:wp="http://schemas.openxmlformats.org/drawingml/2006/wordprocessingDrawing" xmlns:w10="urn:schemas-microsoft-com:office:word" xmlns:w="http://schemas.openxmlformats.org/wordprocessingml/2006/main" xmlns:w14="http://schemas.microsoft.com/office/word/2010/wordml" xmlns:w15="http://schemas.microsoft.com/office/word/2012/wordml" xmlns:w16cid="http://schemas.microsoft.com/office/word/2016/wordml/cid" xmlns:w16se="http://schemas.microsoft.com/office/word/2015/wordml/symex" xmlns:wpg="http://schemas.microsoft.com/office/word/2010/wordprocessingGroup" xmlns:wpi="http://schemas.microsoft.com/office/word/2010/wordprocessingInk" xmlns:wne="http://schemas.microsoft.com/office/word/2006/wordml" xmlns:wps="http://schemas.microsoft.com/office/word/2010/wordprocessingShape" mc:Ignorable="w14 w15 w16se w16cid wp14">
   <w:body>
     <w:p>
       <w:pPr>
@@ -17,32 +17,7 @@
           <w:sz w:val="24"/>
           <w:szCs w:val="24"/>
         </w:rPr>
-        <w:t>IST/CSEC/IGM Lab Access Procedures</w:t>
-      </w:r>
-      <w:r>
-        <w:rPr>
-          <w:b/>
-          <w:sz w:val="24"/>
-          <w:szCs w:val="24"/>
-        </w:rPr>
-        <w:t xml:space="preserve"> (2</w:t>
-      </w:r>
-      <w:r>
-        <w:rPr>
-          <w:b/>
-          <w:sz w:val="24"/>
-          <w:szCs w:val="24"/>
-          <w:vertAlign w:val="superscript"/>
-        </w:rPr>
-        <w:t>nd</w:t>
-      </w:r>
-      <w:r>
-        <w:rPr>
-          <w:b/>
-          <w:sz w:val="24"/>
-          <w:szCs w:val="24"/>
-        </w:rPr>
-        <w:t xml:space="preserve"> floor)</w:t>
+        <w:t>Lab Access Procedures</w:t>
       </w:r>
     </w:p>
     <w:p>
@@ -72,21 +47,21 @@
         </w:numPr>
         <w:ind w:right="4320"/>
         <w:rPr>
-          <w:sz w:val="16"/>
-          <w:szCs w:val="16"/>
-        </w:rPr>
-      </w:pPr>
-      <w:r>
-        <w:rPr>
-          <w:sz w:val="16"/>
-          <w:szCs w:val="16"/>
+          <w:sz w:val="18"/>
+          <w:szCs w:val="18"/>
+        </w:rPr>
+      </w:pPr>
+      <w:r>
+        <w:rPr>
+          <w:sz w:val="18"/>
+          <w:szCs w:val="18"/>
         </w:rPr>
         <w:t>Swipe your RIT ID car</w:t>
       </w:r>
       <w:r>
         <w:rPr>
-          <w:sz w:val="16"/>
-          <w:szCs w:val="16"/>
+          <w:sz w:val="18"/>
+          <w:szCs w:val="18"/>
         </w:rPr>
         <w:t>d</w:t>
       </w:r>
@@ -100,21 +75,21 @@
         </w:numPr>
         <w:ind w:right="4320"/>
         <w:rPr>
-          <w:sz w:val="16"/>
-          <w:szCs w:val="16"/>
-        </w:rPr>
-      </w:pPr>
-      <w:r>
-        <w:rPr>
-          <w:sz w:val="16"/>
-          <w:szCs w:val="16"/>
+          <w:sz w:val="18"/>
+          <w:szCs w:val="18"/>
+        </w:rPr>
+      </w:pPr>
+      <w:r>
+        <w:rPr>
+          <w:sz w:val="18"/>
+          <w:szCs w:val="18"/>
         </w:rPr>
         <w:t>Ente</w:t>
       </w:r>
       <w:r>
         <w:rPr>
-          <w:sz w:val="16"/>
-          <w:szCs w:val="16"/>
+          <w:sz w:val="18"/>
+          <w:szCs w:val="18"/>
         </w:rPr>
         <w:t xml:space="preserve">r your 5-digit PIN, then press </w:t>
       </w:r>
@@ -122,8 +97,8 @@
         <w:rPr>
           <w:b/>
           <w:color w:val="FF0000"/>
-          <w:sz w:val="16"/>
-          <w:szCs w:val="16"/>
+          <w:sz w:val="18"/>
+          <w:szCs w:val="18"/>
         </w:rPr>
         <w:t>#</w:t>
       </w:r>
@@ -137,14 +112,14 @@
         </w:numPr>
         <w:ind w:right="4320"/>
         <w:rPr>
-          <w:sz w:val="16"/>
-          <w:szCs w:val="16"/>
-        </w:rPr>
-      </w:pPr>
-      <w:r>
-        <w:rPr>
-          <w:sz w:val="16"/>
-          <w:szCs w:val="16"/>
+          <w:sz w:val="18"/>
+          <w:szCs w:val="18"/>
+        </w:rPr>
+      </w:pPr>
+      <w:r>
+        <w:rPr>
+          <w:sz w:val="18"/>
+          <w:szCs w:val="18"/>
         </w:rPr>
         <w:t xml:space="preserve">The indicator light should change from </w:t>
       </w:r>
@@ -152,8 +127,8 @@
         <w:rPr>
           <w:b/>
           <w:color w:val="FF0000"/>
-          <w:sz w:val="16"/>
-          <w:szCs w:val="16"/>
+          <w:sz w:val="18"/>
+          <w:szCs w:val="18"/>
           <w:u w:val="single"/>
         </w:rPr>
         <w:t>red</w:t>
@@ -161,15 +136,15 @@
       <w:r>
         <w:rPr>
           <w:color w:val="FF0000"/>
-          <w:sz w:val="16"/>
-          <w:szCs w:val="16"/>
+          <w:sz w:val="18"/>
+          <w:szCs w:val="18"/>
         </w:rPr>
         <w:t xml:space="preserve"> </w:t>
       </w:r>
       <w:r>
         <w:rPr>
-          <w:sz w:val="16"/>
-          <w:szCs w:val="16"/>
+          <w:sz w:val="18"/>
+          <w:szCs w:val="18"/>
         </w:rPr>
         <w:t xml:space="preserve">to </w:t>
       </w:r>
@@ -177,16 +152,16 @@
         <w:rPr>
           <w:b/>
           <w:color w:val="538135" w:themeColor="accent6" w:themeShade="BF"/>
-          <w:sz w:val="16"/>
-          <w:szCs w:val="16"/>
+          <w:sz w:val="18"/>
+          <w:szCs w:val="18"/>
           <w:u w:val="single"/>
         </w:rPr>
         <w:t>green</w:t>
       </w:r>
       <w:r>
         <w:rPr>
-          <w:sz w:val="16"/>
-          <w:szCs w:val="16"/>
+          <w:sz w:val="18"/>
+          <w:szCs w:val="18"/>
         </w:rPr>
         <w:t>, you should here the lock click, and the door should be unlocked</w:t>
       </w:r>
@@ -218,21 +193,21 @@
         </w:numPr>
         <w:ind w:right="4320"/>
         <w:rPr>
-          <w:sz w:val="16"/>
-          <w:szCs w:val="16"/>
-        </w:rPr>
-      </w:pPr>
-      <w:r>
-        <w:rPr>
-          <w:sz w:val="16"/>
-          <w:szCs w:val="16"/>
+          <w:sz w:val="18"/>
+          <w:szCs w:val="18"/>
+        </w:rPr>
+      </w:pPr>
+      <w:r>
+        <w:rPr>
+          <w:sz w:val="18"/>
+          <w:szCs w:val="18"/>
         </w:rPr>
         <w:t>Swipe your RIT ID car</w:t>
       </w:r>
       <w:r>
         <w:rPr>
-          <w:sz w:val="16"/>
-          <w:szCs w:val="16"/>
+          <w:sz w:val="18"/>
+          <w:szCs w:val="18"/>
         </w:rPr>
         <w:t>d</w:t>
       </w:r>
@@ -246,14 +221,14 @@
         </w:numPr>
         <w:ind w:right="4320"/>
         <w:rPr>
-          <w:sz w:val="16"/>
-          <w:szCs w:val="16"/>
-        </w:rPr>
-      </w:pPr>
-      <w:r>
-        <w:rPr>
-          <w:sz w:val="16"/>
-          <w:szCs w:val="16"/>
+          <w:sz w:val="18"/>
+          <w:szCs w:val="18"/>
+        </w:rPr>
+      </w:pPr>
+      <w:r>
+        <w:rPr>
+          <w:sz w:val="18"/>
+          <w:szCs w:val="18"/>
         </w:rPr>
         <w:t xml:space="preserve">Enter your 5-digit PIN, then press </w:t>
       </w:r>
@@ -261,15 +236,15 @@
         <w:rPr>
           <w:b/>
           <w:color w:val="FF0000"/>
-          <w:sz w:val="16"/>
-          <w:szCs w:val="16"/>
+          <w:sz w:val="18"/>
+          <w:szCs w:val="18"/>
         </w:rPr>
         <w:t>#</w:t>
       </w:r>
       <w:r>
         <w:rPr>
-          <w:sz w:val="16"/>
-          <w:szCs w:val="16"/>
+          <w:sz w:val="18"/>
+          <w:szCs w:val="18"/>
         </w:rPr>
         <w:t xml:space="preserve"> - you should hear two beeps</w:t>
       </w:r>
@@ -283,21 +258,21 @@
         </w:numPr>
         <w:ind w:right="4320"/>
         <w:rPr>
-          <w:sz w:val="16"/>
-          <w:szCs w:val="16"/>
-        </w:rPr>
-      </w:pPr>
-      <w:r>
-        <w:rPr>
-          <w:sz w:val="16"/>
-          <w:szCs w:val="16"/>
+          <w:sz w:val="18"/>
+          <w:szCs w:val="18"/>
+        </w:rPr>
+      </w:pPr>
+      <w:r>
+        <w:rPr>
+          <w:sz w:val="18"/>
+          <w:szCs w:val="18"/>
         </w:rPr>
         <w:t>Enter 'star-5-po</w:t>
       </w:r>
       <w:r>
         <w:rPr>
-          <w:sz w:val="16"/>
-          <w:szCs w:val="16"/>
+          <w:sz w:val="18"/>
+          <w:szCs w:val="18"/>
         </w:rPr>
         <w:t xml:space="preserve">und', </w:t>
       </w:r>
@@ -305,8 +280,8 @@
         <w:rPr>
           <w:b/>
           <w:color w:val="FF0000"/>
-          <w:sz w:val="16"/>
-          <w:szCs w:val="16"/>
+          <w:sz w:val="18"/>
+          <w:szCs w:val="18"/>
         </w:rPr>
         <w:t>*</w:t>
       </w:r>
@@ -314,8 +289,8 @@
         <w:rPr>
           <w:b/>
           <w:color w:val="FF0000"/>
-          <w:sz w:val="16"/>
-          <w:szCs w:val="16"/>
+          <w:sz w:val="18"/>
+          <w:szCs w:val="18"/>
         </w:rPr>
         <w:t xml:space="preserve">, </w:t>
       </w:r>
@@ -323,8 +298,8 @@
         <w:rPr>
           <w:b/>
           <w:color w:val="FF0000"/>
-          <w:sz w:val="16"/>
-          <w:szCs w:val="16"/>
+          <w:sz w:val="18"/>
+          <w:szCs w:val="18"/>
         </w:rPr>
         <w:t>5</w:t>
       </w:r>
@@ -332,8 +307,8 @@
         <w:rPr>
           <w:b/>
           <w:color w:val="FF0000"/>
-          <w:sz w:val="16"/>
-          <w:szCs w:val="16"/>
+          <w:sz w:val="18"/>
+          <w:szCs w:val="18"/>
         </w:rPr>
         <w:t xml:space="preserve">, </w:t>
       </w:r>
@@ -341,15 +316,15 @@
         <w:rPr>
           <w:b/>
           <w:color w:val="FF0000"/>
-          <w:sz w:val="16"/>
-          <w:szCs w:val="16"/>
+          <w:sz w:val="18"/>
+          <w:szCs w:val="18"/>
         </w:rPr>
         <w:t>#</w:t>
       </w:r>
       <w:r>
         <w:rPr>
-          <w:sz w:val="16"/>
-          <w:szCs w:val="16"/>
+          <w:sz w:val="18"/>
+          <w:szCs w:val="18"/>
         </w:rPr>
         <w:t>.  You should hear several beeps.</w:t>
       </w:r>
@@ -363,14 +338,14 @@
         </w:numPr>
         <w:ind w:right="4320"/>
         <w:rPr>
-          <w:sz w:val="16"/>
-          <w:szCs w:val="16"/>
-        </w:rPr>
-      </w:pPr>
-      <w:r>
-        <w:rPr>
-          <w:sz w:val="16"/>
-          <w:szCs w:val="16"/>
+          <w:sz w:val="18"/>
+          <w:szCs w:val="18"/>
+        </w:rPr>
+      </w:pPr>
+      <w:r>
+        <w:rPr>
+          <w:sz w:val="18"/>
+          <w:szCs w:val="18"/>
         </w:rPr>
         <w:t xml:space="preserve">The indicator light should change from </w:t>
       </w:r>
@@ -378,8 +353,8 @@
         <w:rPr>
           <w:b/>
           <w:color w:val="538135" w:themeColor="accent6" w:themeShade="BF"/>
-          <w:sz w:val="16"/>
-          <w:szCs w:val="16"/>
+          <w:sz w:val="18"/>
+          <w:szCs w:val="18"/>
           <w:u w:val="single"/>
         </w:rPr>
         <w:t>green</w:t>
@@ -387,15 +362,15 @@
       <w:r>
         <w:rPr>
           <w:color w:val="538135" w:themeColor="accent6" w:themeShade="BF"/>
-          <w:sz w:val="16"/>
-          <w:szCs w:val="16"/>
+          <w:sz w:val="18"/>
+          <w:szCs w:val="18"/>
         </w:rPr>
         <w:t xml:space="preserve"> </w:t>
       </w:r>
       <w:r>
         <w:rPr>
-          <w:sz w:val="16"/>
-          <w:szCs w:val="16"/>
+          <w:sz w:val="18"/>
+          <w:szCs w:val="18"/>
         </w:rPr>
         <w:t xml:space="preserve">to </w:t>
       </w:r>
@@ -403,229 +378,27 @@
         <w:rPr>
           <w:b/>
           <w:color w:val="FF0000"/>
-          <w:sz w:val="16"/>
-          <w:szCs w:val="16"/>
+          <w:sz w:val="18"/>
+          <w:szCs w:val="18"/>
           <w:u w:val="single"/>
         </w:rPr>
         <w:t>red</w:t>
       </w:r>
       <w:r>
         <w:rPr>
-          <w:sz w:val="16"/>
-          <w:szCs w:val="16"/>
+          <w:sz w:val="18"/>
+          <w:szCs w:val="18"/>
         </w:rPr>
         <w:t xml:space="preserve">, you should here the lock click, and the door should be locked and alarmed - </w:t>
       </w:r>
       <w:r>
         <w:rPr>
           <w:b/>
-          <w:sz w:val="16"/>
-          <w:szCs w:val="16"/>
+          <w:sz w:val="18"/>
+          <w:szCs w:val="18"/>
           <w:u w:val="single"/>
         </w:rPr>
         <w:t>always verify the door has locked</w:t>
-      </w:r>
-    </w:p>
-    <w:p>
-      <w:pPr>
-        <w:ind w:right="4320"/>
-        <w:rPr>
-          <w:b/>
-          <w:sz w:val="24"/>
-          <w:szCs w:val="24"/>
-        </w:rPr>
-      </w:pPr>
-      <w:r>
-        <w:rPr>
-          <w:b/>
-          <w:sz w:val="24"/>
-          <w:szCs w:val="24"/>
-        </w:rPr>
-        <w:t>IST Lab Access Procedures</w:t>
-      </w:r>
-      <w:r>
-        <w:rPr>
-          <w:b/>
-          <w:sz w:val="24"/>
-          <w:szCs w:val="24"/>
-        </w:rPr>
-        <w:t xml:space="preserve"> (</w:t>
-      </w:r>
-      <w:r>
-        <w:rPr>
-          <w:b/>
-          <w:sz w:val="24"/>
-          <w:szCs w:val="24"/>
-        </w:rPr>
-        <w:t>3rd</w:t>
-      </w:r>
-      <w:r>
-        <w:rPr>
-          <w:b/>
-          <w:sz w:val="24"/>
-          <w:szCs w:val="24"/>
-        </w:rPr>
-        <w:t xml:space="preserve"> floor)</w:t>
-      </w:r>
-    </w:p>
-    <w:p>
-      <w:pPr>
-        <w:ind w:right="4320"/>
-        <w:rPr>
-          <w:b/>
-          <w:color w:val="538135" w:themeColor="accent6" w:themeShade="BF"/>
-          <w:u w:val="single"/>
-        </w:rPr>
-      </w:pPr>
-      <w:r>
-        <w:rPr>
-          <w:b/>
-          <w:color w:val="538135" w:themeColor="accent6" w:themeShade="BF"/>
-          <w:u w:val="single"/>
-        </w:rPr>
-        <w:t>To Open/unlock the Lab Door</w:t>
-      </w:r>
-    </w:p>
-    <w:p>
-      <w:pPr>
-        <w:pStyle w:val="ListParagraph"/>
-        <w:numPr>
-          <w:ilvl w:val="0"/>
-          <w:numId w:val="1"/>
-        </w:numPr>
-        <w:ind w:right="4320"/>
-        <w:rPr>
-          <w:sz w:val="16"/>
-          <w:szCs w:val="16"/>
-        </w:rPr>
-      </w:pPr>
-      <w:r>
-        <w:rPr>
-          <w:sz w:val="16"/>
-          <w:szCs w:val="16"/>
-        </w:rPr>
-        <w:t>Swipe your RIT ID car</w:t>
-      </w:r>
-      <w:r>
-        <w:rPr>
-          <w:sz w:val="16"/>
-          <w:szCs w:val="16"/>
-        </w:rPr>
-        <w:t>d</w:t>
-      </w:r>
-    </w:p>
-    <w:p>
-      <w:pPr>
-        <w:pStyle w:val="ListParagraph"/>
-        <w:numPr>
-          <w:ilvl w:val="0"/>
-          <w:numId w:val="1"/>
-        </w:numPr>
-        <w:ind w:right="4320"/>
-        <w:rPr>
-          <w:sz w:val="16"/>
-          <w:szCs w:val="16"/>
-        </w:rPr>
-      </w:pPr>
-      <w:r>
-        <w:rPr>
-          <w:sz w:val="16"/>
-          <w:szCs w:val="16"/>
-        </w:rPr>
-        <w:t>Enter</w:t>
-      </w:r>
-      <w:r>
-        <w:rPr>
-          <w:sz w:val="16"/>
-          <w:szCs w:val="16"/>
-        </w:rPr>
-        <w:t xml:space="preserve"> the </w:t>
-      </w:r>
-      <w:r>
-        <w:rPr>
-          <w:b/>
-          <w:sz w:val="16"/>
-          <w:szCs w:val="16"/>
-          <w:u w:val="single"/>
-        </w:rPr>
-        <w:t>first four digits</w:t>
-      </w:r>
-      <w:r>
-        <w:rPr>
-          <w:sz w:val="16"/>
-          <w:szCs w:val="16"/>
-        </w:rPr>
-        <w:t xml:space="preserve"> of your </w:t>
-      </w:r>
-      <w:r>
-        <w:rPr>
-          <w:sz w:val="16"/>
-          <w:szCs w:val="16"/>
-        </w:rPr>
-        <w:t>5-digit PIN</w:t>
-      </w:r>
-    </w:p>
-    <w:p>
-      <w:pPr>
-        <w:pStyle w:val="ListParagraph"/>
-        <w:numPr>
-          <w:ilvl w:val="0"/>
-          <w:numId w:val="1"/>
-        </w:numPr>
-        <w:ind w:right="4320"/>
-        <w:rPr>
-          <w:sz w:val="16"/>
-          <w:szCs w:val="16"/>
-        </w:rPr>
-      </w:pPr>
-      <w:r>
-        <w:rPr>
-          <w:sz w:val="16"/>
-          <w:szCs w:val="16"/>
-        </w:rPr>
-        <w:t xml:space="preserve">The indicator light should change from </w:t>
-      </w:r>
-      <w:r>
-        <w:rPr>
-          <w:b/>
-          <w:color w:val="FF0000"/>
-          <w:sz w:val="16"/>
-          <w:szCs w:val="16"/>
-          <w:u w:val="single"/>
-        </w:rPr>
-        <w:t>red</w:t>
-      </w:r>
-      <w:r>
-        <w:rPr>
-          <w:color w:val="FF0000"/>
-          <w:sz w:val="16"/>
-          <w:szCs w:val="16"/>
-        </w:rPr>
-        <w:t xml:space="preserve"> </w:t>
-      </w:r>
-      <w:r>
-        <w:rPr>
-          <w:sz w:val="16"/>
-          <w:szCs w:val="16"/>
-        </w:rPr>
-        <w:t xml:space="preserve">to </w:t>
-      </w:r>
-      <w:r>
-        <w:rPr>
-          <w:b/>
-          <w:color w:val="538135" w:themeColor="accent6" w:themeShade="BF"/>
-          <w:sz w:val="16"/>
-          <w:szCs w:val="16"/>
-          <w:u w:val="single"/>
-        </w:rPr>
-        <w:t>green</w:t>
-      </w:r>
-      <w:r>
-        <w:rPr>
-          <w:sz w:val="16"/>
-          <w:szCs w:val="16"/>
-        </w:rPr>
-        <w:t>, you should here the lock click, and the door should be unlocked</w:t>
       </w:r>
     </w:p>
     <w:p>
@@ -655,23 +428,16 @@
         </w:numPr>
         <w:ind w:right="4320"/>
         <w:rPr>
-          <w:sz w:val="16"/>
-          <w:szCs w:val="16"/>
-        </w:rPr>
-      </w:pPr>
-      <w:r>
-        <w:rPr>
-          <w:sz w:val="16"/>
-          <w:szCs w:val="16"/>
-        </w:rPr>
-        <w:t>Swipe your RIT ID car</w:t>
-      </w:r>
-      <w:r>
-        <w:rPr>
-          <w:sz w:val="16"/>
-          <w:szCs w:val="16"/>
-        </w:rPr>
-        <w:t>d</w:t>
+          <w:sz w:val="18"/>
+          <w:szCs w:val="18"/>
+        </w:rPr>
+      </w:pPr>
+      <w:r>
+        <w:rPr>
+          <w:sz w:val="18"/>
+          <w:szCs w:val="18"/>
+        </w:rPr>
+        <w:t>Swipe your RIT ID card</w:t>
       </w:r>
     </w:p>
     <w:p>
@@ -683,60 +449,32 @@
         </w:numPr>
         <w:ind w:right="4320"/>
         <w:rPr>
-          <w:sz w:val="16"/>
-          <w:szCs w:val="16"/>
-        </w:rPr>
-      </w:pPr>
-      <w:r>
-        <w:rPr>
-          <w:sz w:val="16"/>
-          <w:szCs w:val="16"/>
-        </w:rPr>
-        <w:t>Enter</w:t>
-      </w:r>
-      <w:r>
-        <w:rPr>
-          <w:sz w:val="16"/>
-          <w:szCs w:val="16"/>
-        </w:rPr>
-        <w:t xml:space="preserve"> the </w:t>
-      </w:r>
-      <w:r>
-        <w:rPr>
-          <w:b/>
-          <w:sz w:val="16"/>
-          <w:szCs w:val="16"/>
+          <w:sz w:val="18"/>
+          <w:szCs w:val="18"/>
+        </w:rPr>
+      </w:pPr>
+      <w:r>
+        <w:rPr>
+          <w:sz w:val="18"/>
+          <w:szCs w:val="18"/>
+        </w:rPr>
+        <w:t xml:space="preserve">Enter the </w:t>
+      </w:r>
+      <w:r>
+        <w:rPr>
+          <w:b/>
+          <w:sz w:val="18"/>
+          <w:szCs w:val="18"/>
           <w:u w:val="single"/>
         </w:rPr>
         <w:t>first four digits</w:t>
       </w:r>
       <w:r>
         <w:rPr>
-          <w:sz w:val="16"/>
-          <w:szCs w:val="16"/>
-        </w:rPr>
-        <w:t xml:space="preserve"> of your </w:t>
-      </w:r>
-      <w:r>
-        <w:rPr>
-          <w:sz w:val="16"/>
-          <w:szCs w:val="16"/>
-        </w:rPr>
-        <w:t>5-digit PIN</w:t>
-      </w:r>
-      <w:r>
-        <w:rPr>
-          <w:sz w:val="16"/>
-          <w:szCs w:val="16"/>
-        </w:rPr>
-        <w:t xml:space="preserve"> </w:t>
-      </w:r>
-      <w:r>
-        <w:rPr>
-          <w:sz w:val="16"/>
-          <w:szCs w:val="16"/>
-        </w:rPr>
-        <w:t>- you should hear two beeps</w:t>
+          <w:sz w:val="18"/>
+          <w:szCs w:val="18"/>
+        </w:rPr>
+        <w:t xml:space="preserve"> of your 5-digit PIN - you should hear two beeps</w:t>
       </w:r>
     </w:p>
     <w:p>
@@ -748,14 +486,14 @@
         </w:numPr>
         <w:ind w:right="4320"/>
         <w:rPr>
-          <w:sz w:val="16"/>
-          <w:szCs w:val="16"/>
-        </w:rPr>
-      </w:pPr>
-      <w:r>
-        <w:rPr>
-          <w:sz w:val="16"/>
-          <w:szCs w:val="16"/>
+          <w:sz w:val="18"/>
+          <w:szCs w:val="18"/>
+        </w:rPr>
+      </w:pPr>
+      <w:r>
+        <w:rPr>
+          <w:sz w:val="18"/>
+          <w:szCs w:val="18"/>
         </w:rPr>
         <w:t xml:space="preserve">Enter 'star-5-pound', </w:t>
       </w:r>
@@ -763,15 +501,15 @@
         <w:rPr>
           <w:b/>
           <w:color w:val="FF0000"/>
-          <w:sz w:val="16"/>
-          <w:szCs w:val="16"/>
+          <w:sz w:val="18"/>
+          <w:szCs w:val="18"/>
         </w:rPr>
         <w:t>*, 5, #</w:t>
       </w:r>
       <w:r>
         <w:rPr>
-          <w:sz w:val="16"/>
-          <w:szCs w:val="16"/>
+          <w:sz w:val="18"/>
+          <w:szCs w:val="18"/>
         </w:rPr>
         <w:t>.  You should hear several beeps.</w:t>
       </w:r>
@@ -785,14 +523,14 @@
         </w:numPr>
         <w:ind w:right="4320"/>
         <w:rPr>
-          <w:sz w:val="16"/>
-          <w:szCs w:val="16"/>
-        </w:rPr>
-      </w:pPr>
-      <w:r>
-        <w:rPr>
-          <w:sz w:val="16"/>
-          <w:szCs w:val="16"/>
+          <w:sz w:val="18"/>
+          <w:szCs w:val="18"/>
+        </w:rPr>
+      </w:pPr>
+      <w:r>
+        <w:rPr>
+          <w:sz w:val="18"/>
+          <w:szCs w:val="18"/>
         </w:rPr>
         <w:t xml:space="preserve">The indicator light should change from </w:t>
       </w:r>
@@ -800,8 +538,8 @@
         <w:rPr>
           <w:b/>
           <w:color w:val="538135" w:themeColor="accent6" w:themeShade="BF"/>
-          <w:sz w:val="16"/>
-          <w:szCs w:val="16"/>
+          <w:sz w:val="18"/>
+          <w:szCs w:val="18"/>
           <w:u w:val="single"/>
         </w:rPr>
         <w:t>green</w:t>
@@ -809,15 +547,15 @@
       <w:r>
         <w:rPr>
           <w:color w:val="538135" w:themeColor="accent6" w:themeShade="BF"/>
-          <w:sz w:val="16"/>
-          <w:szCs w:val="16"/>
+          <w:sz w:val="18"/>
+          <w:szCs w:val="18"/>
         </w:rPr>
         <w:t xml:space="preserve"> </w:t>
       </w:r>
       <w:r>
         <w:rPr>
-          <w:sz w:val="16"/>
-          <w:szCs w:val="16"/>
+          <w:sz w:val="18"/>
+          <w:szCs w:val="18"/>
         </w:rPr>
         <w:t xml:space="preserve">to </w:t>
       </w:r>
@@ -825,67 +563,407 @@
         <w:rPr>
           <w:b/>
           <w:color w:val="FF0000"/>
-          <w:sz w:val="16"/>
-          <w:szCs w:val="16"/>
+          <w:sz w:val="18"/>
+          <w:szCs w:val="18"/>
           <w:u w:val="single"/>
         </w:rPr>
         <w:t>red</w:t>
       </w:r>
       <w:r>
         <w:rPr>
-          <w:sz w:val="16"/>
-          <w:szCs w:val="16"/>
+          <w:sz w:val="18"/>
+          <w:szCs w:val="18"/>
         </w:rPr>
         <w:t xml:space="preserve">, you should here the lock click, and the door should be locked and alarmed - </w:t>
       </w:r>
       <w:r>
         <w:rPr>
           <w:b/>
-          <w:sz w:val="16"/>
-          <w:szCs w:val="16"/>
+          <w:sz w:val="18"/>
+          <w:szCs w:val="18"/>
           <w:u w:val="single"/>
         </w:rPr>
         <w:t>always verify the door has locked</w:t>
+      </w:r>
+    </w:p>
+    <w:p>
+      <w:pPr>
+        <w:rPr>
+          <w:b/>
+          <w:color w:val="1F4E79" w:themeColor="accent1" w:themeShade="80"/>
+          <w:u w:val="single"/>
+        </w:rPr>
+      </w:pPr>
+      <w:r>
+        <w:rPr>
+          <w:b/>
+          <w:color w:val="1F4E79" w:themeColor="accent1" w:themeShade="80"/>
+          <w:u w:val="single"/>
+        </w:rPr>
+        <w:t>Other Readers/Doors</w:t>
+      </w:r>
+    </w:p>
+    <w:p>
+      <w:pPr>
+        <w:rPr>
+          <w:sz w:val="20"/>
+          <w:szCs w:val="20"/>
+        </w:rPr>
+      </w:pPr>
+      <w:r>
+        <w:rPr>
+          <w:sz w:val="20"/>
+          <w:szCs w:val="20"/>
+        </w:rPr>
+        <w:t>There are other reader/door types; these can use swipe-only, PIN-only, or swipe-or-PIN.  This type of reader/door unlock</w:t>
+      </w:r>
+      <w:r>
+        <w:rPr>
+          <w:sz w:val="20"/>
+          <w:szCs w:val="20"/>
+        </w:rPr>
+        <w:t xml:space="preserve">s </w:t>
       </w:r>
       <w:bookmarkStart w:id="0" w:name="_GoBack"/>
       <w:bookmarkEnd w:id="0"/>
-    </w:p>
-    <w:p>
-      <w:pPr>
-        <w:rPr>
-          <w:b/>
-          <w:color w:val="1F4E79" w:themeColor="accent1" w:themeShade="80"/>
-          <w:u w:val="single"/>
-        </w:rPr>
-      </w:pPr>
-    </w:p>
-    <w:p>
-      <w:pPr>
-        <w:rPr>
-          <w:b/>
-          <w:color w:val="1F4E79" w:themeColor="accent1" w:themeShade="80"/>
-          <w:u w:val="single"/>
-        </w:rPr>
-      </w:pPr>
-      <w:r>
-        <w:rPr>
-          <w:b/>
-          <w:color w:val="1F4E79" w:themeColor="accent1" w:themeShade="80"/>
-          <w:u w:val="single"/>
-        </w:rPr>
-        <w:t>Other Readers/Doors</w:t>
-      </w:r>
-    </w:p>
-    <w:p>
-      <w:r>
-        <w:t>The lab readers/doors require you swipe your ID card and enter a PIN as outlined above, and that the doors be unlocked to enter, and locked when you leave.</w:t>
-      </w:r>
-    </w:p>
-    <w:p>
-      <w:r>
-        <w:t>There are other reader/door types; these can use swipe-only, PIN-only, or swipe-or-PIN.  This type of reader/door unlock briefly to allow entry, and then lock again.  These doors should not be propped open (it can trigger alarms to Public Safety, and they may send officers to investigate).  Examples: GOL2419 (kitchen), GOL-2512 (printer room), GOL-2410 (Security Lab) GOl-2660 (Grad Lab) and GOL-2670 (Open Lab).</w:t>
-      </w:r>
-    </w:p>
+      <w:r>
+        <w:rPr>
+          <w:sz w:val="20"/>
+          <w:szCs w:val="20"/>
+        </w:rPr>
+        <w:t>briefly to allow entry, and then lock</w:t>
+      </w:r>
+      <w:r>
+        <w:rPr>
+          <w:sz w:val="20"/>
+          <w:szCs w:val="20"/>
+        </w:rPr>
+        <w:t>s</w:t>
+      </w:r>
+      <w:r>
+        <w:rPr>
+          <w:sz w:val="20"/>
+          <w:szCs w:val="20"/>
+        </w:rPr>
+        <w:t xml:space="preserve"> again.  These doors should not be propped open (it can trigger alarms to Public Safety, and they may send officers to investigate).  Examples: GOL2419 (kitchen), GOL-2512 (printer room), GOL-2410 (Security Lab) GOl-2660 (Grad Lab) and GOL-2670 (Open Lab).</w:t>
+      </w:r>
+    </w:p>
+    <w:p>
+      <w:pPr>
+        <w:rPr>
+          <w:sz w:val="20"/>
+          <w:szCs w:val="20"/>
+        </w:rPr>
+      </w:pPr>
+      <w:r>
+        <w:rPr>
+          <w:sz w:val="20"/>
+          <w:szCs w:val="20"/>
+        </w:rPr>
+        <w:t xml:space="preserve">Previously, the </w:t>
+      </w:r>
+      <w:r>
+        <w:rPr>
+          <w:sz w:val="20"/>
+          <w:szCs w:val="20"/>
+        </w:rPr>
+        <w:t xml:space="preserve">readers on the </w:t>
+      </w:r>
+      <w:r>
+        <w:rPr>
+          <w:sz w:val="20"/>
+          <w:szCs w:val="20"/>
+        </w:rPr>
+        <w:t>third floor in building 70 used 4-digit PINs.  In the spring of 2020, most if not all of these rooms were changed to use the 5-digit PIN plus ‘#’ for access.  The instructions below might be needed if you encounter a door/reader that was not changed:</w:t>
+      </w:r>
+    </w:p>
+    <w:p>
+      <w:pPr>
+        <w:ind w:right="4320"/>
+        <w:rPr>
+          <w:b/>
+        </w:rPr>
+      </w:pPr>
+      <w:r>
+        <w:rPr>
+          <w:b/>
+        </w:rPr>
+        <w:t>Lab Access Procedures (3rd floor)</w:t>
+      </w:r>
+    </w:p>
+    <w:p>
+      <w:pPr>
+        <w:ind w:right="4320"/>
+        <w:rPr>
+          <w:b/>
+          <w:color w:val="538135" w:themeColor="accent6" w:themeShade="BF"/>
+          <w:u w:val="single"/>
+        </w:rPr>
+      </w:pPr>
+      <w:r>
+        <w:rPr>
+          <w:b/>
+          <w:color w:val="538135" w:themeColor="accent6" w:themeShade="BF"/>
+          <w:u w:val="single"/>
+        </w:rPr>
+        <w:t>To Open/unlock the Lab Door</w:t>
+      </w:r>
+    </w:p>
+    <w:p>
+      <w:pPr>
+        <w:pStyle w:val="ListParagraph"/>
+        <w:numPr>
+          <w:ilvl w:val="0"/>
+          <w:numId w:val="5"/>
+        </w:numPr>
+        <w:ind w:right="4320"/>
+        <w:rPr>
+          <w:sz w:val="18"/>
+          <w:szCs w:val="18"/>
+        </w:rPr>
+      </w:pPr>
+      <w:r>
+        <w:rPr>
+          <w:sz w:val="18"/>
+          <w:szCs w:val="18"/>
+        </w:rPr>
+        <w:t>Swipe your RIT ID card</w:t>
+      </w:r>
+    </w:p>
+    <w:p>
+      <w:pPr>
+        <w:pStyle w:val="ListParagraph"/>
+        <w:numPr>
+          <w:ilvl w:val="0"/>
+          <w:numId w:val="5"/>
+        </w:numPr>
+        <w:ind w:right="4320"/>
+        <w:rPr>
+          <w:sz w:val="18"/>
+          <w:szCs w:val="18"/>
+        </w:rPr>
+      </w:pPr>
+      <w:r>
+        <w:rPr>
+          <w:sz w:val="18"/>
+          <w:szCs w:val="18"/>
+        </w:rPr>
+        <w:t xml:space="preserve">Enter the </w:t>
+      </w:r>
+      <w:r>
+        <w:rPr>
+          <w:b/>
+          <w:sz w:val="18"/>
+          <w:szCs w:val="18"/>
+          <w:u w:val="single"/>
+        </w:rPr>
+        <w:t>first four digits</w:t>
+      </w:r>
+      <w:r>
+        <w:rPr>
+          <w:sz w:val="18"/>
+          <w:szCs w:val="18"/>
+        </w:rPr>
+        <w:t xml:space="preserve"> of your 5-digit PIN</w:t>
+      </w:r>
+    </w:p>
+    <w:p>
+      <w:pPr>
+        <w:pStyle w:val="ListParagraph"/>
+        <w:numPr>
+          <w:ilvl w:val="0"/>
+          <w:numId w:val="5"/>
+        </w:numPr>
+        <w:ind w:right="4320"/>
+        <w:rPr>
+          <w:sz w:val="18"/>
+          <w:szCs w:val="18"/>
+        </w:rPr>
+      </w:pPr>
+      <w:r>
+        <w:rPr>
+          <w:sz w:val="18"/>
+          <w:szCs w:val="18"/>
+        </w:rPr>
+        <w:t xml:space="preserve">The indicator light should change from </w:t>
+      </w:r>
+      <w:r>
+        <w:rPr>
+          <w:b/>
+          <w:color w:val="FF0000"/>
+          <w:sz w:val="18"/>
+          <w:szCs w:val="18"/>
+          <w:u w:val="single"/>
+        </w:rPr>
+        <w:t>red</w:t>
+      </w:r>
+      <w:r>
+        <w:rPr>
+          <w:color w:val="FF0000"/>
+          <w:sz w:val="18"/>
+          <w:szCs w:val="18"/>
+        </w:rPr>
+        <w:t xml:space="preserve"> </w:t>
+      </w:r>
+      <w:r>
+        <w:rPr>
+          <w:sz w:val="18"/>
+          <w:szCs w:val="18"/>
+        </w:rPr>
+        <w:t xml:space="preserve">to </w:t>
+      </w:r>
+      <w:r>
+        <w:rPr>
+          <w:b/>
+          <w:color w:val="538135" w:themeColor="accent6" w:themeShade="BF"/>
+          <w:sz w:val="18"/>
+          <w:szCs w:val="18"/>
+          <w:u w:val="single"/>
+        </w:rPr>
+        <w:t>green</w:t>
+      </w:r>
+      <w:r>
+        <w:rPr>
+          <w:sz w:val="18"/>
+          <w:szCs w:val="18"/>
+        </w:rPr>
+        <w:t>, you should he</w:t>
+      </w:r>
+      <w:r>
+        <w:rPr>
+          <w:sz w:val="18"/>
+          <w:szCs w:val="18"/>
+        </w:rPr>
+        <w:t>ar</w:t>
+      </w:r>
+      <w:r>
+        <w:rPr>
+          <w:sz w:val="18"/>
+          <w:szCs w:val="18"/>
+        </w:rPr>
+        <w:t xml:space="preserve"> the lock click, and the door should be unlocked</w:t>
+      </w:r>
+    </w:p>
+    <w:p>
+      <w:pPr>
+        <w:pStyle w:val="ListParagraph"/>
+        <w:numPr>
+          <w:ilvl w:val="0"/>
+          <w:numId w:val="5"/>
+        </w:numPr>
+        <w:ind w:right="4320"/>
+        <w:rPr>
+          <w:b/>
+          <w:sz w:val="18"/>
+          <w:szCs w:val="18"/>
+          <w:u w:val="single"/>
+        </w:rPr>
+      </w:pPr>
+      <w:r>
+        <w:rPr>
+          <w:sz w:val="18"/>
+          <w:szCs w:val="18"/>
+        </w:rPr>
+        <w:t>To lock, use steps 1-3 above, then use the ‘</w:t>
+      </w:r>
+      <w:r>
+        <w:rPr>
+          <w:b/>
+          <w:color w:val="FF0000"/>
+          <w:sz w:val="18"/>
+          <w:szCs w:val="18"/>
+        </w:rPr>
+        <w:t>*,</w:t>
+      </w:r>
+      <w:proofErr w:type="gramStart"/>
+      <w:r>
+        <w:rPr>
+          <w:b/>
+          <w:color w:val="FF0000"/>
+          <w:sz w:val="18"/>
+          <w:szCs w:val="18"/>
+        </w:rPr>
+        <w:t>5,#</w:t>
+      </w:r>
+      <w:proofErr w:type="gramEnd"/>
+      <w:r>
+        <w:rPr>
+          <w:sz w:val="18"/>
+          <w:szCs w:val="18"/>
+        </w:rPr>
+        <w:t xml:space="preserve">’ sequence, and the lights change from </w:t>
+      </w:r>
+      <w:r>
+        <w:rPr>
+          <w:b/>
+          <w:color w:val="538135" w:themeColor="accent6" w:themeShade="BF"/>
+          <w:sz w:val="18"/>
+          <w:szCs w:val="18"/>
+          <w:u w:val="single"/>
+        </w:rPr>
+        <w:t>green</w:t>
+      </w:r>
+      <w:r>
+        <w:rPr>
+          <w:color w:val="538135" w:themeColor="accent6" w:themeShade="BF"/>
+          <w:sz w:val="18"/>
+          <w:szCs w:val="18"/>
+        </w:rPr>
+        <w:t xml:space="preserve"> </w:t>
+      </w:r>
+      <w:r>
+        <w:rPr>
+          <w:sz w:val="18"/>
+          <w:szCs w:val="18"/>
+        </w:rPr>
+        <w:t xml:space="preserve">to </w:t>
+      </w:r>
+      <w:r>
+        <w:rPr>
+          <w:b/>
+          <w:color w:val="FF0000"/>
+          <w:sz w:val="18"/>
+          <w:szCs w:val="18"/>
+          <w:u w:val="single"/>
+        </w:rPr>
+        <w:t>red</w:t>
+      </w:r>
+      <w:r>
+        <w:rPr>
+          <w:sz w:val="18"/>
+          <w:szCs w:val="18"/>
+        </w:rPr>
+        <w:t xml:space="preserve">.  </w:t>
+      </w:r>
+      <w:r>
+        <w:rPr>
+          <w:b/>
+          <w:sz w:val="18"/>
+          <w:szCs w:val="18"/>
+          <w:u w:val="single"/>
+        </w:rPr>
+        <w:t xml:space="preserve">Verify the door </w:t>
+      </w:r>
+      <w:r>
+        <w:rPr>
+          <w:b/>
+          <w:sz w:val="18"/>
+          <w:szCs w:val="18"/>
+          <w:u w:val="single"/>
+        </w:rPr>
+        <w:t>ha</w:t>
+      </w:r>
+      <w:r>
+        <w:rPr>
+          <w:b/>
+          <w:sz w:val="18"/>
+          <w:szCs w:val="18"/>
+          <w:u w:val="single"/>
+        </w:rPr>
+        <w:t>s locked.</w:t>
+      </w:r>
+    </w:p>
+    <w:p/>
     <w:sectPr>
       <w:pgSz w:w="12240" w:h="15840"/>
       <w:pgMar w:top="1440" w:right="1440" w:bottom="1440" w:left="1440" w:header="720" w:footer="720" w:gutter="0"/>
@@ -897,7 +975,7 @@
 </file>
 
 <file path=word/numbering.xml><?xml version="1.0" encoding="utf-8"?>
-<w:numbering xmlns:wpc="http://schemas.microsoft.com/office/word/2010/wordprocessingCanvas" xmlns:mc="http://schemas.openxmlformats.org/markup-compatibility/2006" xmlns:o="urn:schemas-microsoft-com:office:office" xmlns:r="http://schemas.openxmlformats.org/officeDocument/2006/relationships" xmlns:m="http://schemas.openxmlformats.org/officeDocument/2006/math" xmlns:v="urn:schemas-microsoft-com:vml" xmlns:wp14="http://schemas.microsoft.com/office/word/2010/wordprocessingDrawing" xmlns:wp="http://schemas.openxmlformats.org/drawingml/2006/wordprocessingDrawing" xmlns:w10="urn:schemas-microsoft-com:office:word" xmlns:w="http://schemas.openxmlformats.org/wordprocessingml/2006/main" xmlns:w14="http://schemas.microsoft.com/office/word/2010/wordml" xmlns:w15="http://schemas.microsoft.com/office/word/2012/wordml" xmlns:wpg="http://schemas.microsoft.com/office/word/2010/wordprocessingGroup" xmlns:wpi="http://schemas.microsoft.com/office/word/2010/wordprocessingInk" xmlns:wne="http://schemas.microsoft.com/office/word/2006/wordml" xmlns:wps="http://schemas.microsoft.com/office/word/2010/wordprocessingShape" mc:Ignorable="w14 w15 wp14">
+<w:numbering xmlns:wpc="http://schemas.microsoft.com/office/word/2010/wordprocessingCanvas" xmlns:cx="http://schemas.microsoft.com/office/drawing/2014/chartex" xmlns:cx1="http://schemas.microsoft.com/office/drawing/2015/9/8/chartex" xmlns:cx2="http://schemas.microsoft.com/office/drawing/2015/10/21/chartex" xmlns:cx3="http://schemas.microsoft.com/office/drawing/2016/5/9/chartex" xmlns:cx4="http://schemas.microsoft.com/office/drawing/2016/5/10/chartex" xmlns:cx5="http://schemas.microsoft.com/office/drawing/2016/5/11/chartex" xmlns:cx6="http://schemas.microsoft.com/office/drawing/2016/5/12/chartex" xmlns:cx7="http://schemas.microsoft.com/office/drawing/2016/5/13/chartex" xmlns:cx8="http://schemas.microsoft.com/office/drawing/2016/5/14/chartex" xmlns:mc="http://schemas.openxmlformats.org/markup-compatibility/2006" xmlns:aink="http://schemas.microsoft.com/office/drawing/2016/ink" xmlns:am3d="http://schemas.microsoft.com/office/drawing/2017/model3d" xmlns:o="urn:schemas-microsoft-com:office:office" xmlns:r="http://schemas.openxmlformats.org/officeDocument/2006/relationships" xmlns:m="http://schemas.openxmlformats.org/officeDocument/2006/math" xmlns:v="urn:schemas-microsoft-com:vml" xmlns:wp14="http://schemas.microsoft.com/office/word/2010/wordprocessingDrawing" xmlns:wp="http://schemas.openxmlformats.org/drawingml/2006/wordprocessingDrawing" xmlns:w10="urn:schemas-microsoft-com:office:word" xmlns:w="http://schemas.openxmlformats.org/wordprocessingml/2006/main" xmlns:w14="http://schemas.microsoft.com/office/word/2010/wordml" xmlns:w15="http://schemas.microsoft.com/office/word/2012/wordml" xmlns:w16cid="http://schemas.microsoft.com/office/word/2016/wordml/cid" xmlns:w16se="http://schemas.microsoft.com/office/word/2015/wordml/symex" xmlns:wpg="http://schemas.microsoft.com/office/word/2010/wordprocessingGroup" xmlns:wpi="http://schemas.microsoft.com/office/word/2010/wordprocessingInk" xmlns:wne="http://schemas.microsoft.com/office/word/2006/wordml" xmlns:wps="http://schemas.microsoft.com/office/word/2010/wordprocessingShape" mc:Ignorable="w14 w15 w16se w16cid wp14">
   <w:abstractNum w:abstractNumId="0" w15:restartNumberingAfterBreak="0">
     <w:nsid w:val="1A6A11FC"/>
     <w:multiLevelType w:val="hybridMultilevel"/>
@@ -1166,6 +1244,92 @@
     <w:nsid w:val="639C1A65"/>
     <w:multiLevelType w:val="hybridMultilevel"/>
     <w:tmpl w:val="83D89218"/>
+    <w:lvl w:ilvl="0" w:tplc="0409000F">
+      <w:start w:val="1"/>
+      <w:numFmt w:val="decimal"/>
+      <w:lvlText w:val="%1."/>
+      <w:lvlJc w:val="left"/>
+      <w:pPr>
+        <w:ind w:left="720" w:hanging="360"/>
+      </w:pPr>
+    </w:lvl>
+    <w:lvl w:ilvl="1" w:tplc="04090019" w:tentative="1">
+      <w:start w:val="1"/>
+      <w:numFmt w:val="lowerLetter"/>
+      <w:lvlText w:val="%2."/>
+      <w:lvlJc w:val="left"/>
+      <w:pPr>
+        <w:ind w:left="1440" w:hanging="360"/>
+      </w:pPr>
+    </w:lvl>
+    <w:lvl w:ilvl="2" w:tplc="0409001B" w:tentative="1">
+      <w:start w:val="1"/>
+      <w:numFmt w:val="lowerRoman"/>
+      <w:lvlText w:val="%3."/>
+      <w:lvlJc w:val="right"/>
+      <w:pPr>
+        <w:ind w:left="2160" w:hanging="180"/>
+      </w:pPr>
+    </w:lvl>
+    <w:lvl w:ilvl="3" w:tplc="0409000F" w:tentative="1">
+      <w:start w:val="1"/>
+      <w:numFmt w:val="decimal"/>
+      <w:lvlText w:val="%4."/>
+      <w:lvlJc w:val="left"/>
+      <w:pPr>
+        <w:ind w:left="2880" w:hanging="360"/>
+      </w:pPr>
+    </w:lvl>
+    <w:lvl w:ilvl="4" w:tplc="04090019" w:tentative="1">
+      <w:start w:val="1"/>
+      <w:numFmt w:val="lowerLetter"/>
+      <w:lvlText w:val="%5."/>
+      <w:lvlJc w:val="left"/>
+      <w:pPr>
+        <w:ind w:left="3600" w:hanging="360"/>
+      </w:pPr>
+    </w:lvl>
+    <w:lvl w:ilvl="5" w:tplc="0409001B" w:tentative="1">
+      <w:start w:val="1"/>
+      <w:numFmt w:val="lowerRoman"/>
+      <w:lvlText w:val="%6."/>
+      <w:lvlJc w:val="right"/>
+      <w:pPr>
+        <w:ind w:left="4320" w:hanging="180"/>
+      </w:pPr>
+    </w:lvl>
+    <w:lvl w:ilvl="6" w:tplc="0409000F" w:tentative="1">
+      <w:start w:val="1"/>
+      <w:numFmt w:val="decimal"/>
+      <w:lvlText w:val="%7."/>
+      <w:lvlJc w:val="left"/>
+      <w:pPr>
+        <w:ind w:left="5040" w:hanging="360"/>
+      </w:pPr>
+    </w:lvl>
+    <w:lvl w:ilvl="7" w:tplc="04090019" w:tentative="1">
+      <w:start w:val="1"/>
+      <w:numFmt w:val="lowerLetter"/>
+      <w:lvlText w:val="%8."/>
+      <w:lvlJc w:val="left"/>
+      <w:pPr>
+        <w:ind w:left="5760" w:hanging="360"/>
+      </w:pPr>
+    </w:lvl>
+    <w:lvl w:ilvl="8" w:tplc="0409001B" w:tentative="1">
+      <w:start w:val="1"/>
+      <w:numFmt w:val="lowerRoman"/>
+      <w:lvlText w:val="%9."/>
+      <w:lvlJc w:val="right"/>
+      <w:pPr>
+        <w:ind w:left="6480" w:hanging="180"/>
+      </w:pPr>
+    </w:lvl>
+  </w:abstractNum>
+  <w:abstractNum w:abstractNumId="4" w15:restartNumberingAfterBreak="0">
+    <w:nsid w:val="724471DE"/>
+    <w:multiLevelType w:val="hybridMultilevel"/>
+    <w:tmpl w:val="C1FA0A00"/>
     <w:lvl w:ilvl="0" w:tplc="0409000F">
       <w:start w:val="1"/>
       <w:numFmt w:val="decimal"/>
@@ -1260,11 +1424,14 @@
   <w:num w:numId="4">
     <w:abstractNumId w:val="0"/>
   </w:num>
+  <w:num w:numId="5">
+    <w:abstractNumId w:val="4"/>
+  </w:num>
 </w:numbering>
 </file>
 
 <file path=word/styles.xml><?xml version="1.0" encoding="utf-8"?>
-<w:styles xmlns:mc="http://schemas.openxmlformats.org/markup-compatibility/2006" xmlns:r="http://schemas.openxmlformats.org/officeDocument/2006/relationships" xmlns:w="http://schemas.openxmlformats.org/wordprocessingml/2006/main" xmlns:w14="http://schemas.microsoft.com/office/word/2010/wordml" xmlns:w15="http://schemas.microsoft.com/office/word/2012/wordml" mc:Ignorable="w14 w15">
+<w:styles xmlns:mc="http://schemas.openxmlformats.org/markup-compatibility/2006" xmlns:r="http://schemas.openxmlformats.org/officeDocument/2006/relationships" xmlns:w="http://schemas.openxmlformats.org/wordprocessingml/2006/main" xmlns:w14="http://schemas.microsoft.com/office/word/2010/wordml" xmlns:w15="http://schemas.microsoft.com/office/word/2012/wordml" xmlns:w16cid="http://schemas.microsoft.com/office/word/2016/wordml/cid" xmlns:w16se="http://schemas.microsoft.com/office/word/2015/wordml/symex" mc:Ignorable="w14 w15 w16se w16cid">
   <w:docDefaults>
     <w:rPrDefault>
       <w:rPr>
@@ -1280,7 +1447,7 @@
       </w:pPr>
     </w:pPrDefault>
   </w:docDefaults>
-  <w:latentStyles w:defLockedState="0" w:defUIPriority="99" w:defSemiHidden="0" w:defUnhideWhenUsed="0" w:defQFormat="0" w:count="371">
+  <w:latentStyles w:defLockedState="0" w:defUIPriority="99" w:defSemiHidden="0" w:defUnhideWhenUsed="0" w:defQFormat="0" w:count="375">
     <w:lsdException w:name="Normal" w:uiPriority="0" w:qFormat="1"/>
     <w:lsdException w:name="heading 1" w:uiPriority="9" w:qFormat="1"/>
     <w:lsdException w:name="heading 2" w:semiHidden="1" w:uiPriority="9" w:unhideWhenUsed="1" w:qFormat="1"/>
@@ -1386,7 +1553,6 @@
     <w:lsdException w:name="HTML Sample" w:semiHidden="1" w:unhideWhenUsed="1"/>
     <w:lsdException w:name="HTML Typewriter" w:semiHidden="1" w:unhideWhenUsed="1"/>
     <w:lsdException w:name="HTML Variable" w:semiHidden="1" w:unhideWhenUsed="1"/>
-    <w:lsdException w:name="Normal Table" w:semiHidden="1" w:unhideWhenUsed="1"/>
     <w:lsdException w:name="annotation subject" w:semiHidden="1" w:unhideWhenUsed="1"/>
     <w:lsdException w:name="No List" w:semiHidden="1" w:unhideWhenUsed="1"/>
     <w:lsdException w:name="Outline List 1" w:semiHidden="1" w:unhideWhenUsed="1"/>
@@ -1430,10 +1596,8 @@
     <w:lsdException w:name="Table Elegant" w:semiHidden="1" w:unhideWhenUsed="1"/>
     <w:lsdException w:name="Table Professional" w:semiHidden="1" w:unhideWhenUsed="1"/>
     <w:lsdException w:name="Table Subtle 1" w:semiHidden="1" w:unhideWhenUsed="1"/>
-    <w:lsdException w:name="Table Subtle 2" w:semiHidden="1" w:unhideWhenUsed="1"/>
     <w:lsdException w:name="Table Web 1" w:semiHidden="1" w:unhideWhenUsed="1"/>
     <w:lsdException w:name="Table Web 2" w:semiHidden="1" w:unhideWhenUsed="1"/>
-    <w:lsdException w:name="Table Web 3" w:semiHidden="1" w:unhideWhenUsed="1"/>
     <w:lsdException w:name="Balloon Text" w:semiHidden="1" w:unhideWhenUsed="1"/>
     <w:lsdException w:name="Table Grid" w:uiPriority="39"/>
     <w:lsdException w:name="Table Theme" w:semiHidden="1" w:unhideWhenUsed="1"/>
@@ -1652,6 +1816,10 @@
     <w:lsdException w:name="List Table 5 Dark Accent 6" w:uiPriority="50"/>
     <w:lsdException w:name="List Table 6 Colorful Accent 6" w:uiPriority="51"/>
     <w:lsdException w:name="List Table 7 Colorful Accent 6" w:uiPriority="52"/>
+    <w:lsdException w:name="Mention" w:semiHidden="1" w:unhideWhenUsed="1"/>
+    <w:lsdException w:name="Smart Hyperlink" w:semiHidden="1" w:unhideWhenUsed="1"/>
+    <w:lsdException w:name="Hashtag" w:semiHidden="1" w:unhideWhenUsed="1"/>
+    <w:lsdException w:name="Unresolved Mention" w:semiHidden="1" w:unhideWhenUsed="1"/>
   </w:latentStyles>
   <w:style w:type="paragraph" w:default="1" w:styleId="Normal">
     <w:name w:val="Normal"/>

</xml_diff>